<commit_message>
lesson 181 - homework
</commit_message>
<xml_diff>
--- a/english_via_skype/solutions/doc/lesson_178_memory rev (1) (1)_edit.docx
+++ b/english_via_skype/solutions/doc/lesson_178_memory rev (1) (1)_edit.docx
@@ -36,421 +36,418 @@
           <w:szCs w:val="32"/>
           <w:lang w:val="en-US"/>
         </w:rPr>
-        <w:t xml:space="preserve"> , ring, slipped, crossed, sieve, photographic , escape, honour</w:t>
+        <w:t xml:space="preserve"> , ring, slipped, crossed, sieve, photographic , escape, honour, </w:t>
+      </w:r>
+      <w:r>
+        <w:rPr>
+          <w:b/>
+          <w:sz w:val="32"/>
+          <w:szCs w:val="32"/>
+          <w:lang w:val="en-US"/>
+        </w:rPr>
+        <w:t xml:space="preserve">play, </w:t>
+      </w:r>
+      <w:proofErr w:type="spellStart"/>
+      <w:r>
+        <w:rPr>
+          <w:b/>
+          <w:sz w:val="32"/>
+          <w:szCs w:val="32"/>
+          <w:lang w:val="en-US"/>
+        </w:rPr>
+        <w:t>hotch-potch</w:t>
+      </w:r>
+      <w:proofErr w:type="spellEnd"/>
+      <w:r>
+        <w:rPr>
+          <w:b/>
+          <w:sz w:val="32"/>
+          <w:szCs w:val="32"/>
+          <w:lang w:val="en-US"/>
+        </w:rPr>
+        <w:t>, loses</w:t>
+      </w:r>
+    </w:p>
+    <w:p>
+      <w:pPr>
+        <w:rPr>
+          <w:sz w:val="32"/>
+          <w:szCs w:val="32"/>
+          <w:lang w:val="en-US"/>
+        </w:rPr>
+      </w:pPr>
+    </w:p>
+    <w:p>
+      <w:pPr>
+        <w:rPr>
+          <w:sz w:val="32"/>
+          <w:szCs w:val="32"/>
+          <w:lang w:val="en-US"/>
+        </w:rPr>
+      </w:pPr>
+      <w:r>
+        <w:rPr>
+          <w:sz w:val="32"/>
+          <w:szCs w:val="32"/>
+          <w:lang w:val="en-US"/>
+        </w:rPr>
+        <w:t>-  the date of that battle</w:t>
+      </w:r>
+      <w:r>
+        <w:rPr>
+          <w:sz w:val="32"/>
+          <w:szCs w:val="32"/>
+          <w:lang w:val="en-US"/>
+        </w:rPr>
+        <w:t>…</w:t>
+      </w:r>
+      <w:r>
+        <w:rPr>
+          <w:sz w:val="32"/>
+          <w:szCs w:val="32"/>
+          <w:lang w:val="en-US"/>
+        </w:rPr>
+        <w:t>s</w:t>
+      </w:r>
+      <w:r>
+        <w:rPr>
+          <w:sz w:val="32"/>
+          <w:szCs w:val="32"/>
+          <w:lang w:val="en-US"/>
+        </w:rPr>
+        <w:t>lipped</w:t>
+      </w:r>
+      <w:r>
+        <w:rPr>
+          <w:sz w:val="32"/>
+          <w:szCs w:val="32"/>
+          <w:lang w:val="en-US"/>
+        </w:rPr>
+        <w:t>………………………..my mind</w:t>
+      </w:r>
+    </w:p>
+    <w:p>
+      <w:pPr>
+        <w:rPr>
+          <w:sz w:val="32"/>
+          <w:szCs w:val="32"/>
+          <w:lang w:val="en-US"/>
+        </w:rPr>
+      </w:pPr>
+      <w:r>
+        <w:rPr>
+          <w:sz w:val="32"/>
+          <w:szCs w:val="32"/>
+          <w:lang w:val="en-US"/>
+        </w:rPr>
+        <w:t xml:space="preserve">- this </w:t>
+      </w:r>
+      <w:r>
+        <w:rPr>
+          <w:sz w:val="32"/>
+          <w:szCs w:val="32"/>
+          <w:lang w:val="en-US"/>
+        </w:rPr>
+        <w:t>…</w:t>
+      </w:r>
+      <w:r>
+        <w:rPr>
+          <w:sz w:val="32"/>
+          <w:szCs w:val="32"/>
+          <w:lang w:val="en-US"/>
+        </w:rPr>
+        <w:t>rings</w:t>
+      </w:r>
+      <w:r>
+        <w:rPr>
+          <w:sz w:val="32"/>
+          <w:szCs w:val="32"/>
+          <w:lang w:val="en-US"/>
+        </w:rPr>
+        <w:t>…………………………a bell</w:t>
+      </w:r>
+    </w:p>
+    <w:p>
+      <w:pPr>
+        <w:rPr>
+          <w:sz w:val="32"/>
+          <w:szCs w:val="32"/>
+          <w:lang w:val="en-US"/>
+        </w:rPr>
+      </w:pPr>
+      <w:r>
+        <w:rPr>
+          <w:sz w:val="32"/>
+          <w:szCs w:val="32"/>
+          <w:lang w:val="en-US"/>
+        </w:rPr>
+        <w:t>- He forgets everything . His memory is like a …</w:t>
+      </w:r>
+      <w:r>
+        <w:rPr>
+          <w:sz w:val="32"/>
+          <w:szCs w:val="32"/>
+          <w:lang w:val="en-US"/>
+        </w:rPr>
+        <w:t>sieve</w:t>
+      </w:r>
+      <w:r>
+        <w:rPr>
+          <w:sz w:val="32"/>
+          <w:szCs w:val="32"/>
+          <w:lang w:val="en-US"/>
+        </w:rPr>
+        <w:t>……………………….</w:t>
+      </w:r>
+    </w:p>
+    <w:p>
+      <w:pPr>
+        <w:rPr>
+          <w:sz w:val="32"/>
+          <w:szCs w:val="32"/>
+          <w:lang w:val="en-US"/>
+        </w:rPr>
+      </w:pPr>
+      <w:r>
+        <w:rPr>
+          <w:sz w:val="32"/>
+          <w:szCs w:val="32"/>
+          <w:lang w:val="en-US"/>
+        </w:rPr>
+        <w:t>- I do not know what to do . I have …</w:t>
+      </w:r>
+      <w:r>
+        <w:rPr>
+          <w:sz w:val="32"/>
+          <w:szCs w:val="32"/>
+          <w:lang w:val="en-US"/>
+        </w:rPr>
+        <w:t>hotch-potch</w:t>
+      </w:r>
+      <w:r>
+        <w:rPr>
+          <w:sz w:val="32"/>
+          <w:szCs w:val="32"/>
+          <w:lang w:val="en-US"/>
+        </w:rPr>
+        <w:t>…………………………….in my head</w:t>
+      </w:r>
+    </w:p>
+    <w:p>
+      <w:pPr>
+        <w:rPr>
+          <w:sz w:val="32"/>
+          <w:szCs w:val="32"/>
+          <w:lang w:val="en-US"/>
+        </w:rPr>
+      </w:pPr>
+      <w:r>
+        <w:rPr>
+          <w:sz w:val="32"/>
+          <w:szCs w:val="32"/>
+          <w:lang w:val="en-US"/>
+        </w:rPr>
+        <w:t>- It …</w:t>
+      </w:r>
+      <w:r>
+        <w:rPr>
+          <w:sz w:val="32"/>
+          <w:szCs w:val="32"/>
+          <w:lang w:val="en-US"/>
+        </w:rPr>
+        <w:t>crossed</w:t>
+      </w:r>
+      <w:r>
+        <w:rPr>
+          <w:sz w:val="32"/>
+          <w:szCs w:val="32"/>
+          <w:lang w:val="en-US"/>
+        </w:rPr>
+        <w:t>………………………….my mind that he can be my cousin</w:t>
+      </w:r>
+    </w:p>
+    <w:p>
+      <w:pPr>
+        <w:rPr>
+          <w:sz w:val="32"/>
+          <w:szCs w:val="32"/>
+          <w:lang w:val="en-US"/>
+        </w:rPr>
+      </w:pPr>
+      <w:r>
+        <w:rPr>
+          <w:sz w:val="32"/>
+          <w:szCs w:val="32"/>
+          <w:lang w:val="en-US"/>
+        </w:rPr>
+        <w:t>- He suffers from memory…</w:t>
+      </w:r>
+      <w:r>
+        <w:rPr>
+          <w:sz w:val="32"/>
+          <w:szCs w:val="32"/>
+          <w:lang w:val="en-US"/>
+        </w:rPr>
+        <w:t>loses</w:t>
+      </w:r>
+      <w:r>
+        <w:rPr>
+          <w:sz w:val="32"/>
+          <w:szCs w:val="32"/>
+          <w:lang w:val="en-US"/>
+        </w:rPr>
+        <w:t>……………………….</w:t>
+      </w:r>
+    </w:p>
+    <w:p>
+      <w:pPr>
+        <w:rPr>
+          <w:sz w:val="32"/>
+          <w:szCs w:val="32"/>
+          <w:lang w:val="en-US"/>
+        </w:rPr>
+      </w:pPr>
+      <w:r>
+        <w:rPr>
+          <w:sz w:val="32"/>
+          <w:szCs w:val="32"/>
+          <w:lang w:val="en-US"/>
+        </w:rPr>
+        <w:t>- I have …</w:t>
+      </w:r>
+      <w:r>
+        <w:rPr>
+          <w:sz w:val="32"/>
+          <w:szCs w:val="32"/>
+          <w:lang w:val="en-US"/>
+        </w:rPr>
+        <w:t>photographic</w:t>
+      </w:r>
+      <w:r>
+        <w:rPr>
+          <w:sz w:val="32"/>
+          <w:szCs w:val="32"/>
+          <w:lang w:val="en-US"/>
+        </w:rPr>
+        <w:t>………………………….memory for family events</w:t>
+      </w:r>
+    </w:p>
+    <w:p>
+      <w:pPr>
+        <w:rPr>
+          <w:sz w:val="32"/>
+          <w:szCs w:val="32"/>
+          <w:lang w:val="en-US"/>
+        </w:rPr>
+      </w:pPr>
+      <w:r>
+        <w:rPr>
+          <w:sz w:val="32"/>
+          <w:szCs w:val="32"/>
+          <w:lang w:val="en-US"/>
+        </w:rPr>
+        <w:t>- My mind …</w:t>
+      </w:r>
+      <w:r>
+        <w:rPr>
+          <w:sz w:val="32"/>
+          <w:szCs w:val="32"/>
+          <w:lang w:val="en-US"/>
+        </w:rPr>
+        <w:t>plays</w:t>
+      </w:r>
+      <w:r>
+        <w:rPr>
+          <w:sz w:val="32"/>
+          <w:szCs w:val="32"/>
+          <w:lang w:val="en-US"/>
+        </w:rPr>
+        <w:t xml:space="preserve">…………………….tricks on me </w:t>
+      </w:r>
+    </w:p>
+    <w:p>
+      <w:pPr>
+        <w:rPr>
+          <w:sz w:val="32"/>
+          <w:szCs w:val="32"/>
+          <w:lang w:val="en-US"/>
+        </w:rPr>
+      </w:pPr>
+      <w:r>
+        <w:rPr>
+          <w:sz w:val="32"/>
+          <w:szCs w:val="32"/>
+          <w:lang w:val="en-US"/>
+        </w:rPr>
+        <w:t>- I …</w:t>
+      </w:r>
+      <w:r>
+        <w:rPr>
+          <w:sz w:val="32"/>
+          <w:szCs w:val="32"/>
+          <w:lang w:val="en-US"/>
+        </w:rPr>
+        <w:t>log</w:t>
+      </w:r>
+      <w:r>
+        <w:rPr>
+          <w:sz w:val="32"/>
+          <w:szCs w:val="32"/>
+          <w:lang w:val="en-US"/>
+        </w:rPr>
+        <w:t>………………………the thread as my interlocutor couldn’t stop talking</w:t>
+      </w:r>
+    </w:p>
+    <w:p>
+      <w:pPr>
+        <w:rPr>
+          <w:sz w:val="32"/>
+          <w:szCs w:val="32"/>
+          <w:lang w:val="en-US"/>
+        </w:rPr>
+      </w:pPr>
+      <w:r>
+        <w:rPr>
+          <w:sz w:val="32"/>
+          <w:szCs w:val="32"/>
+          <w:lang w:val="en-US"/>
+        </w:rPr>
+        <w:t>- To …</w:t>
+      </w:r>
+      <w:r>
+        <w:rPr>
+          <w:sz w:val="32"/>
+          <w:szCs w:val="32"/>
+          <w:lang w:val="en-US"/>
+        </w:rPr>
+        <w:t>honour</w:t>
+      </w:r>
+      <w:r>
+        <w:rPr>
+          <w:sz w:val="32"/>
+          <w:szCs w:val="32"/>
+          <w:lang w:val="en-US"/>
+        </w:rPr>
+        <w:t>………………………….memory of casualties</w:t>
+      </w:r>
+      <w:r>
+        <w:rPr>
+          <w:sz w:val="32"/>
+          <w:szCs w:val="32"/>
+          <w:lang w:val="en-US"/>
+        </w:rPr>
+        <w:t xml:space="preserve"> they organized march of rememb</w:t>
       </w:r>
       <w:bookmarkStart w:id="0" w:name="_GoBack"/>
       <w:bookmarkEnd w:id="0"/>
       <w:r>
         <w:rPr>
-          <w:b/>
-          <w:sz w:val="32"/>
-          <w:szCs w:val="32"/>
-          <w:lang w:val="en-US"/>
-        </w:rPr>
-        <w:t xml:space="preserve">, </w:t>
-      </w:r>
-      <w:r>
-        <w:rPr>
-          <w:b/>
-          <w:sz w:val="32"/>
-          <w:szCs w:val="32"/>
-          <w:lang w:val="en-US"/>
-        </w:rPr>
-        <w:t xml:space="preserve">play, </w:t>
-      </w:r>
-      <w:proofErr w:type="spellStart"/>
-      <w:r>
-        <w:rPr>
-          <w:b/>
-          <w:sz w:val="32"/>
-          <w:szCs w:val="32"/>
-          <w:lang w:val="en-US"/>
-        </w:rPr>
-        <w:t>hotch-potch</w:t>
-      </w:r>
-      <w:proofErr w:type="spellEnd"/>
-      <w:r>
-        <w:rPr>
-          <w:b/>
-          <w:sz w:val="32"/>
-          <w:szCs w:val="32"/>
-          <w:lang w:val="en-US"/>
-        </w:rPr>
-        <w:t>, loses</w:t>
-      </w:r>
-    </w:p>
-    <w:p>
-      <w:pPr>
-        <w:rPr>
-          <w:sz w:val="32"/>
-          <w:szCs w:val="32"/>
-          <w:lang w:val="en-US"/>
-        </w:rPr>
-      </w:pPr>
-    </w:p>
-    <w:p>
-      <w:pPr>
-        <w:rPr>
-          <w:sz w:val="32"/>
-          <w:szCs w:val="32"/>
-          <w:lang w:val="en-US"/>
-        </w:rPr>
-      </w:pPr>
-      <w:r>
-        <w:rPr>
-          <w:sz w:val="32"/>
-          <w:szCs w:val="32"/>
-          <w:lang w:val="en-US"/>
-        </w:rPr>
-        <w:t>-  the date of that battle</w:t>
-      </w:r>
-      <w:r>
-        <w:rPr>
-          <w:sz w:val="32"/>
-          <w:szCs w:val="32"/>
-          <w:lang w:val="en-US"/>
-        </w:rPr>
-        <w:t>…</w:t>
-      </w:r>
-      <w:r>
-        <w:rPr>
-          <w:sz w:val="32"/>
-          <w:szCs w:val="32"/>
-          <w:lang w:val="en-US"/>
-        </w:rPr>
-        <w:t>s</w:t>
-      </w:r>
-      <w:r>
-        <w:rPr>
-          <w:sz w:val="32"/>
-          <w:szCs w:val="32"/>
-          <w:lang w:val="en-US"/>
-        </w:rPr>
-        <w:t>lipped</w:t>
-      </w:r>
-      <w:r>
-        <w:rPr>
-          <w:sz w:val="32"/>
-          <w:szCs w:val="32"/>
-          <w:lang w:val="en-US"/>
-        </w:rPr>
-        <w:t>………………………..my mind</w:t>
-      </w:r>
-    </w:p>
-    <w:p>
-      <w:pPr>
-        <w:rPr>
-          <w:sz w:val="32"/>
-          <w:szCs w:val="32"/>
-          <w:lang w:val="en-US"/>
-        </w:rPr>
-      </w:pPr>
-      <w:r>
-        <w:rPr>
-          <w:sz w:val="32"/>
-          <w:szCs w:val="32"/>
-          <w:lang w:val="en-US"/>
-        </w:rPr>
-        <w:t xml:space="preserve">- this </w:t>
-      </w:r>
-      <w:r>
-        <w:rPr>
-          <w:sz w:val="32"/>
-          <w:szCs w:val="32"/>
-          <w:lang w:val="en-US"/>
-        </w:rPr>
-        <w:t>…</w:t>
-      </w:r>
-      <w:r>
-        <w:rPr>
-          <w:sz w:val="32"/>
-          <w:szCs w:val="32"/>
-          <w:lang w:val="en-US"/>
-        </w:rPr>
-        <w:t>rings</w:t>
-      </w:r>
-      <w:r>
-        <w:rPr>
-          <w:sz w:val="32"/>
-          <w:szCs w:val="32"/>
-          <w:lang w:val="en-US"/>
-        </w:rPr>
-        <w:t>…………………………a bell</w:t>
-      </w:r>
-    </w:p>
-    <w:p>
-      <w:pPr>
-        <w:rPr>
-          <w:sz w:val="32"/>
-          <w:szCs w:val="32"/>
-          <w:lang w:val="en-US"/>
-        </w:rPr>
-      </w:pPr>
-      <w:r>
-        <w:rPr>
-          <w:sz w:val="32"/>
-          <w:szCs w:val="32"/>
-          <w:lang w:val="en-US"/>
-        </w:rPr>
-        <w:t>- He forgets everything . His memory is like a …</w:t>
-      </w:r>
-      <w:r>
-        <w:rPr>
-          <w:sz w:val="32"/>
-          <w:szCs w:val="32"/>
-          <w:lang w:val="en-US"/>
-        </w:rPr>
-        <w:t>sieve</w:t>
-      </w:r>
-      <w:r>
-        <w:rPr>
-          <w:sz w:val="32"/>
-          <w:szCs w:val="32"/>
-          <w:lang w:val="en-US"/>
-        </w:rPr>
-        <w:t>……………………….</w:t>
-      </w:r>
-    </w:p>
-    <w:p>
-      <w:pPr>
-        <w:rPr>
-          <w:sz w:val="32"/>
-          <w:szCs w:val="32"/>
-          <w:lang w:val="en-US"/>
-        </w:rPr>
-      </w:pPr>
-      <w:r>
-        <w:rPr>
-          <w:sz w:val="32"/>
-          <w:szCs w:val="32"/>
-          <w:lang w:val="en-US"/>
-        </w:rPr>
-        <w:t>- I do not know what to do . I have …</w:t>
-      </w:r>
-      <w:r>
-        <w:rPr>
-          <w:sz w:val="32"/>
-          <w:szCs w:val="32"/>
-          <w:lang w:val="en-US"/>
-        </w:rPr>
-        <w:t>hotch-potch</w:t>
-      </w:r>
-      <w:r>
-        <w:rPr>
-          <w:sz w:val="32"/>
-          <w:szCs w:val="32"/>
-          <w:lang w:val="en-US"/>
-        </w:rPr>
-        <w:t>…………………………….in my head</w:t>
-      </w:r>
-    </w:p>
-    <w:p>
-      <w:pPr>
-        <w:rPr>
-          <w:sz w:val="32"/>
-          <w:szCs w:val="32"/>
-          <w:lang w:val="en-US"/>
-        </w:rPr>
-      </w:pPr>
-      <w:r>
-        <w:rPr>
-          <w:sz w:val="32"/>
-          <w:szCs w:val="32"/>
-          <w:lang w:val="en-US"/>
-        </w:rPr>
-        <w:t>- It …</w:t>
-      </w:r>
-      <w:r>
-        <w:rPr>
-          <w:sz w:val="32"/>
-          <w:szCs w:val="32"/>
-          <w:lang w:val="en-US"/>
-        </w:rPr>
-        <w:t>crossed</w:t>
-      </w:r>
-      <w:r>
-        <w:rPr>
-          <w:sz w:val="32"/>
-          <w:szCs w:val="32"/>
-          <w:lang w:val="en-US"/>
-        </w:rPr>
-        <w:t>………………………….my mind that he can be my cousin</w:t>
-      </w:r>
-    </w:p>
-    <w:p>
-      <w:pPr>
-        <w:rPr>
-          <w:sz w:val="32"/>
-          <w:szCs w:val="32"/>
-          <w:lang w:val="en-US"/>
-        </w:rPr>
-      </w:pPr>
-      <w:r>
-        <w:rPr>
-          <w:sz w:val="32"/>
-          <w:szCs w:val="32"/>
-          <w:lang w:val="en-US"/>
-        </w:rPr>
-        <w:t>- He suffers from memory…</w:t>
-      </w:r>
-      <w:r>
-        <w:rPr>
-          <w:sz w:val="32"/>
-          <w:szCs w:val="32"/>
-          <w:lang w:val="en-US"/>
-        </w:rPr>
-        <w:t>loses</w:t>
-      </w:r>
-      <w:r>
-        <w:rPr>
-          <w:sz w:val="32"/>
-          <w:szCs w:val="32"/>
-          <w:lang w:val="en-US"/>
-        </w:rPr>
-        <w:t>……………………….</w:t>
-      </w:r>
-    </w:p>
-    <w:p>
-      <w:pPr>
-        <w:rPr>
-          <w:sz w:val="32"/>
-          <w:szCs w:val="32"/>
-          <w:lang w:val="en-US"/>
-        </w:rPr>
-      </w:pPr>
-      <w:r>
-        <w:rPr>
-          <w:sz w:val="32"/>
-          <w:szCs w:val="32"/>
-          <w:lang w:val="en-US"/>
-        </w:rPr>
-        <w:t>- I have …</w:t>
-      </w:r>
-      <w:r>
-        <w:rPr>
-          <w:sz w:val="32"/>
-          <w:szCs w:val="32"/>
-          <w:lang w:val="en-US"/>
-        </w:rPr>
-        <w:t>photographic</w:t>
-      </w:r>
-      <w:r>
-        <w:rPr>
-          <w:sz w:val="32"/>
-          <w:szCs w:val="32"/>
-          <w:lang w:val="en-US"/>
-        </w:rPr>
-        <w:t>………………………….memory for family events</w:t>
-      </w:r>
-    </w:p>
-    <w:p>
-      <w:pPr>
-        <w:rPr>
-          <w:sz w:val="32"/>
-          <w:szCs w:val="32"/>
-          <w:lang w:val="en-US"/>
-        </w:rPr>
-      </w:pPr>
-      <w:r>
-        <w:rPr>
-          <w:sz w:val="32"/>
-          <w:szCs w:val="32"/>
-          <w:lang w:val="en-US"/>
-        </w:rPr>
-        <w:t>- My mind …</w:t>
-      </w:r>
-      <w:r>
-        <w:rPr>
-          <w:sz w:val="32"/>
-          <w:szCs w:val="32"/>
-          <w:lang w:val="en-US"/>
-        </w:rPr>
-        <w:t>plays</w:t>
-      </w:r>
-      <w:r>
-        <w:rPr>
-          <w:sz w:val="32"/>
-          <w:szCs w:val="32"/>
-          <w:lang w:val="en-US"/>
-        </w:rPr>
-        <w:t xml:space="preserve">…………………….tricks on me </w:t>
-      </w:r>
-    </w:p>
-    <w:p>
-      <w:pPr>
-        <w:rPr>
-          <w:sz w:val="32"/>
-          <w:szCs w:val="32"/>
-          <w:lang w:val="en-US"/>
-        </w:rPr>
-      </w:pPr>
-      <w:r>
-        <w:rPr>
-          <w:sz w:val="32"/>
-          <w:szCs w:val="32"/>
-          <w:lang w:val="en-US"/>
-        </w:rPr>
-        <w:t>- I …</w:t>
-      </w:r>
-      <w:r>
-        <w:rPr>
-          <w:sz w:val="32"/>
-          <w:szCs w:val="32"/>
-          <w:lang w:val="en-US"/>
-        </w:rPr>
-        <w:t>log</w:t>
-      </w:r>
-      <w:r>
-        <w:rPr>
-          <w:sz w:val="32"/>
-          <w:szCs w:val="32"/>
-          <w:lang w:val="en-US"/>
-        </w:rPr>
-        <w:t>………………………the thread as my interlocutor couldn’t stop talking</w:t>
-      </w:r>
-    </w:p>
-    <w:p>
-      <w:pPr>
-        <w:rPr>
-          <w:sz w:val="32"/>
-          <w:szCs w:val="32"/>
-          <w:lang w:val="en-US"/>
-        </w:rPr>
-      </w:pPr>
-      <w:r>
-        <w:rPr>
-          <w:sz w:val="32"/>
-          <w:szCs w:val="32"/>
-          <w:lang w:val="en-US"/>
-        </w:rPr>
-        <w:t>- To …</w:t>
-      </w:r>
-      <w:r>
-        <w:rPr>
-          <w:sz w:val="32"/>
-          <w:szCs w:val="32"/>
-          <w:lang w:val="en-US"/>
-        </w:rPr>
-        <w:t>honour</w:t>
-      </w:r>
-      <w:r>
-        <w:rPr>
-          <w:sz w:val="32"/>
-          <w:szCs w:val="32"/>
-          <w:lang w:val="en-US"/>
-        </w:rPr>
-        <w:t xml:space="preserve">………………………….memory of casualties they organized march of </w:t>
-      </w:r>
-      <w:proofErr w:type="spellStart"/>
-      <w:r>
-        <w:rPr>
-          <w:sz w:val="32"/>
-          <w:szCs w:val="32"/>
-          <w:lang w:val="en-US"/>
-        </w:rPr>
-        <w:t>rememberance</w:t>
-      </w:r>
-      <w:proofErr w:type="spellEnd"/>
+          <w:sz w:val="32"/>
+          <w:szCs w:val="32"/>
+          <w:lang w:val="en-US"/>
+        </w:rPr>
+        <w:t>rance</w:t>
+      </w:r>
     </w:p>
     <w:p>
       <w:pPr>
@@ -651,6 +648,101 @@
           </wp:inline>
         </w:drawing>
       </w:r>
+    </w:p>
+    <w:p>
+      <w:pPr>
+        <w:rPr>
+          <w:sz w:val="32"/>
+          <w:szCs w:val="32"/>
+        </w:rPr>
+      </w:pPr>
+      <w:proofErr w:type="spellStart"/>
+      <w:r>
+        <w:rPr>
+          <w:sz w:val="32"/>
+          <w:szCs w:val="32"/>
+        </w:rPr>
+        <w:t>distant</w:t>
+      </w:r>
+      <w:proofErr w:type="spellEnd"/>
+      <w:r>
+        <w:rPr>
+          <w:sz w:val="32"/>
+          <w:szCs w:val="32"/>
+        </w:rPr>
+        <w:t>,</w:t>
+      </w:r>
+      <w:r>
+        <w:rPr>
+          <w:sz w:val="32"/>
+          <w:szCs w:val="32"/>
+        </w:rPr>
+        <w:t xml:space="preserve"> </w:t>
+      </w:r>
+      <w:proofErr w:type="spellStart"/>
+      <w:r>
+        <w:rPr>
+          <w:sz w:val="32"/>
+          <w:szCs w:val="32"/>
+        </w:rPr>
+        <w:t>living</w:t>
+      </w:r>
+      <w:proofErr w:type="spellEnd"/>
+      <w:r>
+        <w:rPr>
+          <w:sz w:val="32"/>
+          <w:szCs w:val="32"/>
+        </w:rPr>
+        <w:t>,</w:t>
+      </w:r>
+      <w:r>
+        <w:rPr>
+          <w:sz w:val="32"/>
+          <w:szCs w:val="32"/>
+        </w:rPr>
+        <w:t xml:space="preserve"> </w:t>
+      </w:r>
+      <w:proofErr w:type="spellStart"/>
+      <w:r>
+        <w:rPr>
+          <w:sz w:val="32"/>
+          <w:szCs w:val="32"/>
+        </w:rPr>
+        <w:t>shaped</w:t>
+      </w:r>
+      <w:proofErr w:type="spellEnd"/>
+      <w:r>
+        <w:rPr>
+          <w:sz w:val="32"/>
+          <w:szCs w:val="32"/>
+        </w:rPr>
+        <w:t xml:space="preserve">, </w:t>
+      </w:r>
+      <w:proofErr w:type="spellStart"/>
+      <w:r>
+        <w:rPr>
+          <w:sz w:val="32"/>
+          <w:szCs w:val="32"/>
+        </w:rPr>
+        <w:t>future</w:t>
+      </w:r>
+      <w:proofErr w:type="spellEnd"/>
+      <w:r>
+        <w:rPr>
+          <w:sz w:val="32"/>
+          <w:szCs w:val="32"/>
+        </w:rPr>
+        <w:t xml:space="preserve">, </w:t>
+      </w:r>
+      <w:proofErr w:type="spellStart"/>
+      <w:r>
+        <w:rPr>
+          <w:sz w:val="32"/>
+          <w:szCs w:val="32"/>
+        </w:rPr>
+        <w:t>foresseable</w:t>
+      </w:r>
+      <w:proofErr w:type="spellEnd"/>
     </w:p>
     <w:sectPr>
       <w:pgSz w:w="16838" w:h="11906" w:orient="landscape"/>

</xml_diff>